<commit_message>
Made progress in DB, Discrete Math. Added Cloud Computing, Docker, Spring Boot
</commit_message>
<xml_diff>
--- a/Databases/Notes.docx
+++ b/Databases/Notes.docx
@@ -1,6 +1,6 @@
 
 <file path=word/document.xml><?xml version="1.0" encoding="utf-8"?>
-<w:document xmlns:wpc="http://schemas.microsoft.com/office/word/2010/wordprocessingCanvas" xmlns:mc="http://schemas.openxmlformats.org/markup-compatibility/2006" xmlns:o="urn:schemas-microsoft-com:office:office" xmlns:r="http://schemas.openxmlformats.org/officeDocument/2006/relationships" xmlns:m="http://schemas.openxmlformats.org/officeDocument/2006/math" xmlns:v="urn:schemas-microsoft-com:vml" xmlns:wp14="http://schemas.microsoft.com/office/word/2010/wordprocessingDrawing" xmlns:wp="http://schemas.openxmlformats.org/drawingml/2006/wordprocessingDrawing" xmlns:w10="urn:schemas-microsoft-com:office:word" xmlns:w="http://schemas.openxmlformats.org/wordprocessingml/2006/main" xmlns:w14="http://schemas.microsoft.com/office/word/2010/wordml" xmlns:w15="http://schemas.microsoft.com/office/word/2012/wordml" xmlns:wpg="http://schemas.microsoft.com/office/word/2010/wordprocessingGroup" xmlns:wpi="http://schemas.microsoft.com/office/word/2010/wordprocessingInk" xmlns:wne="http://schemas.microsoft.com/office/word/2006/wordml" xmlns:wps="http://schemas.microsoft.com/office/word/2010/wordprocessingShape" mc:Ignorable="w14 w15 wp14">
+<w:document xmlns:wpc="http://schemas.microsoft.com/office/word/2010/wordprocessingCanvas" xmlns:cx="http://schemas.microsoft.com/office/drawing/2014/chartex" xmlns:cx1="http://schemas.microsoft.com/office/drawing/2015/9/8/chartex" xmlns:cx2="http://schemas.microsoft.com/office/drawing/2015/10/21/chartex" xmlns:cx3="http://schemas.microsoft.com/office/drawing/2016/5/9/chartex" xmlns:cx4="http://schemas.microsoft.com/office/drawing/2016/5/10/chartex" xmlns:cx5="http://schemas.microsoft.com/office/drawing/2016/5/11/chartex" xmlns:cx6="http://schemas.microsoft.com/office/drawing/2016/5/12/chartex" xmlns:cx7="http://schemas.microsoft.com/office/drawing/2016/5/13/chartex" xmlns:cx8="http://schemas.microsoft.com/office/drawing/2016/5/14/chartex" xmlns:mc="http://schemas.openxmlformats.org/markup-compatibility/2006" xmlns:aink="http://schemas.microsoft.com/office/drawing/2016/ink" xmlns:o="urn:schemas-microsoft-com:office:office" xmlns:r="http://schemas.openxmlformats.org/officeDocument/2006/relationships" xmlns:m="http://schemas.openxmlformats.org/officeDocument/2006/math" xmlns:v="urn:schemas-microsoft-com:vml" xmlns:wp14="http://schemas.microsoft.com/office/word/2010/wordprocessingDrawing" xmlns:wp="http://schemas.openxmlformats.org/drawingml/2006/wordprocessingDrawing" xmlns:w10="urn:schemas-microsoft-com:office:word" xmlns:w="http://schemas.openxmlformats.org/wordprocessingml/2006/main" xmlns:w14="http://schemas.microsoft.com/office/word/2010/wordml" xmlns:w15="http://schemas.microsoft.com/office/word/2012/wordml" xmlns:w16se="http://schemas.microsoft.com/office/word/2015/wordml/symex" xmlns:wpg="http://schemas.microsoft.com/office/word/2010/wordprocessingGroup" xmlns:wpi="http://schemas.microsoft.com/office/word/2010/wordprocessingInk" xmlns:wne="http://schemas.microsoft.com/office/word/2006/wordml" xmlns:wps="http://schemas.microsoft.com/office/word/2010/wordprocessingShape" mc:Ignorable="w14 w15 w16se wp14">
   <w:body>
     <w:p>
       <w:pPr>
@@ -1233,7 +1233,7 @@
           <w:noProof/>
         </w:rPr>
         <w:drawing>
-          <wp:inline distT="0" distB="0" distL="0" distR="0" wp14:anchorId="7F4AE3B8" wp14:editId="2050800D">
+          <wp:inline distT="0" distB="0" distL="0" distR="0" wp14:anchorId="388CFA83" wp14:editId="388CFA84">
             <wp:extent cx="4391025" cy="2990850"/>
             <wp:effectExtent l="0" t="0" r="9525" b="0"/>
             <wp:docPr id="1" name="Picture 1"/>
@@ -1372,7 +1372,7 @@
         </w:rPr>
         <w:lastRenderedPageBreak/>
         <w:drawing>
-          <wp:inline distT="0" distB="0" distL="0" distR="0" wp14:anchorId="792AC086" wp14:editId="48A3F58D">
+          <wp:inline distT="0" distB="0" distL="0" distR="0" wp14:anchorId="388CFA85" wp14:editId="388CFA86">
             <wp:extent cx="2133600" cy="815596"/>
             <wp:effectExtent l="0" t="0" r="0" b="3810"/>
             <wp:docPr id="2" name="Picture 2"/>
@@ -2666,8 +2666,6 @@
         </w:rPr>
         <w:t xml:space="preserve"> Example: there are many typ</w:t>
       </w:r>
-      <w:bookmarkStart w:id="0" w:name="_GoBack"/>
-      <w:bookmarkEnd w:id="0"/>
       <w:r>
         <w:rPr>
           <w:rFonts w:ascii="Times New Roman" w:hAnsi="Times New Roman" w:cs="Times New Roman"/>
@@ -3460,7 +3458,7 @@
           <w:noProof/>
         </w:rPr>
         <w:drawing>
-          <wp:inline distT="0" distB="0" distL="0" distR="0" wp14:anchorId="520771CA" wp14:editId="45717D89">
+          <wp:inline distT="0" distB="0" distL="0" distR="0" wp14:anchorId="388CFA87" wp14:editId="388CFA88">
             <wp:extent cx="2657475" cy="1190625"/>
             <wp:effectExtent l="0" t="0" r="9525" b="9525"/>
             <wp:docPr id="3" name="Picture 3"/>
@@ -4738,7 +4736,7 @@
           <w:noProof/>
         </w:rPr>
         <w:drawing>
-          <wp:inline distT="0" distB="0" distL="0" distR="0" wp14:anchorId="628A5B6F" wp14:editId="3ED0929E">
+          <wp:inline distT="0" distB="0" distL="0" distR="0" wp14:anchorId="388CFA89" wp14:editId="388CFA8A">
             <wp:extent cx="4800600" cy="1390650"/>
             <wp:effectExtent l="0" t="0" r="0" b="0"/>
             <wp:docPr id="5" name="Picture 5"/>
@@ -4823,7 +4821,7 @@
         </w:rPr>
         <w:lastRenderedPageBreak/>
         <w:drawing>
-          <wp:inline distT="0" distB="0" distL="0" distR="0" wp14:anchorId="05D6DE4A" wp14:editId="00A2F496">
+          <wp:inline distT="0" distB="0" distL="0" distR="0" wp14:anchorId="388CFA8B" wp14:editId="388CFA8C">
             <wp:extent cx="3314700" cy="2277836"/>
             <wp:effectExtent l="0" t="0" r="0" b="8255"/>
             <wp:docPr id="4" name="Picture 4"/>
@@ -7619,7 +7617,23 @@
           <w:sz w:val="24"/>
           <w:szCs w:val="24"/>
         </w:rPr>
-        <w:t xml:space="preserve">Creating a table: CREATE </w:t>
+        <w:t>Creating a table: CREATE</w:t>
+      </w:r>
+      <w:r>
+        <w:rPr>
+          <w:rFonts w:ascii="Times New Roman" w:hAnsi="Times New Roman" w:cs="Times New Roman"/>
+          <w:sz w:val="24"/>
+          <w:szCs w:val="24"/>
+        </w:rPr>
+        <w:t xml:space="preserve"> TABLE</w:t>
+      </w:r>
+      <w:r>
+        <w:rPr>
+          <w:rFonts w:ascii="Times New Roman" w:hAnsi="Times New Roman" w:cs="Times New Roman"/>
+          <w:sz w:val="24"/>
+          <w:szCs w:val="24"/>
+        </w:rPr>
+        <w:t xml:space="preserve"> </w:t>
       </w:r>
       <w:r>
         <w:rPr>
@@ -7661,7 +7675,25 @@
           <w:sz w:val="24"/>
           <w:szCs w:val="24"/>
         </w:rPr>
-        <w:t>. Example: CREATE Employee (EmployeeID INTEGER PRIMARY KEY, Name VARCHAR(35) NOT NULL, Department VARCHAR(30), Salary INTEGER)</w:t>
+        <w:t xml:space="preserve">. Example: CREATE </w:t>
+      </w:r>
+      <w:r>
+        <w:rPr>
+          <w:rFonts w:ascii="Times New Roman" w:hAnsi="Times New Roman" w:cs="Times New Roman"/>
+          <w:sz w:val="24"/>
+          <w:szCs w:val="24"/>
+        </w:rPr>
+        <w:t xml:space="preserve">TABLE </w:t>
+      </w:r>
+      <w:bookmarkStart w:id="0" w:name="_GoBack"/>
+      <w:bookmarkEnd w:id="0"/>
+      <w:r>
+        <w:rPr>
+          <w:rFonts w:ascii="Times New Roman" w:hAnsi="Times New Roman" w:cs="Times New Roman"/>
+          <w:sz w:val="24"/>
+          <w:szCs w:val="24"/>
+        </w:rPr>
+        <w:t>Employee (EmployeeID INTEGER PRIMARY KEY, Name VARCHAR(35) NOT NULL, Department VARCHAR(30), Salary INTEGER)</w:t>
       </w:r>
       <w:r>
         <w:rPr>
@@ -9223,7 +9255,7 @@
           <w:noProof/>
         </w:rPr>
         <w:drawing>
-          <wp:inline distT="0" distB="0" distL="0" distR="0" wp14:anchorId="3980E22D" wp14:editId="4898BBCD">
+          <wp:inline distT="0" distB="0" distL="0" distR="0" wp14:anchorId="388CFA8D" wp14:editId="388CFA8E">
             <wp:extent cx="4886325" cy="1495425"/>
             <wp:effectExtent l="0" t="0" r="9525" b="9525"/>
             <wp:docPr id="7" name="Picture 7"/>
@@ -9414,7 +9446,7 @@
           <w:noProof/>
         </w:rPr>
         <w:drawing>
-          <wp:inline distT="0" distB="0" distL="0" distR="0" wp14:anchorId="7B810D3E" wp14:editId="2FA330ED">
+          <wp:inline distT="0" distB="0" distL="0" distR="0" wp14:anchorId="388CFA8F" wp14:editId="388CFA90">
             <wp:extent cx="3276600" cy="971550"/>
             <wp:effectExtent l="0" t="0" r="0" b="0"/>
             <wp:docPr id="8" name="Picture 8"/>
@@ -10090,7 +10122,7 @@
 </file>
 
 <file path=word/numbering.xml><?xml version="1.0" encoding="utf-8"?>
-<w:numbering xmlns:wpc="http://schemas.microsoft.com/office/word/2010/wordprocessingCanvas" xmlns:mc="http://schemas.openxmlformats.org/markup-compatibility/2006" xmlns:o="urn:schemas-microsoft-com:office:office" xmlns:r="http://schemas.openxmlformats.org/officeDocument/2006/relationships" xmlns:m="http://schemas.openxmlformats.org/officeDocument/2006/math" xmlns:v="urn:schemas-microsoft-com:vml" xmlns:wp14="http://schemas.microsoft.com/office/word/2010/wordprocessingDrawing" xmlns:wp="http://schemas.openxmlformats.org/drawingml/2006/wordprocessingDrawing" xmlns:w10="urn:schemas-microsoft-com:office:word" xmlns:w="http://schemas.openxmlformats.org/wordprocessingml/2006/main" xmlns:w14="http://schemas.microsoft.com/office/word/2010/wordml" xmlns:w15="http://schemas.microsoft.com/office/word/2012/wordml" xmlns:wpg="http://schemas.microsoft.com/office/word/2010/wordprocessingGroup" xmlns:wpi="http://schemas.microsoft.com/office/word/2010/wordprocessingInk" xmlns:wne="http://schemas.microsoft.com/office/word/2006/wordml" xmlns:wps="http://schemas.microsoft.com/office/word/2010/wordprocessingShape" mc:Ignorable="w14 w15 wp14">
+<w:numbering xmlns:wpc="http://schemas.microsoft.com/office/word/2010/wordprocessingCanvas" xmlns:cx="http://schemas.microsoft.com/office/drawing/2014/chartex" xmlns:cx1="http://schemas.microsoft.com/office/drawing/2015/9/8/chartex" xmlns:cx2="http://schemas.microsoft.com/office/drawing/2015/10/21/chartex" xmlns:cx3="http://schemas.microsoft.com/office/drawing/2016/5/9/chartex" xmlns:cx4="http://schemas.microsoft.com/office/drawing/2016/5/10/chartex" xmlns:cx5="http://schemas.microsoft.com/office/drawing/2016/5/11/chartex" xmlns:cx6="http://schemas.microsoft.com/office/drawing/2016/5/12/chartex" xmlns:cx7="http://schemas.microsoft.com/office/drawing/2016/5/13/chartex" xmlns:cx8="http://schemas.microsoft.com/office/drawing/2016/5/14/chartex" xmlns:mc="http://schemas.openxmlformats.org/markup-compatibility/2006" xmlns:aink="http://schemas.microsoft.com/office/drawing/2016/ink" xmlns:o="urn:schemas-microsoft-com:office:office" xmlns:r="http://schemas.openxmlformats.org/officeDocument/2006/relationships" xmlns:m="http://schemas.openxmlformats.org/officeDocument/2006/math" xmlns:v="urn:schemas-microsoft-com:vml" xmlns:wp14="http://schemas.microsoft.com/office/word/2010/wordprocessingDrawing" xmlns:wp="http://schemas.openxmlformats.org/drawingml/2006/wordprocessingDrawing" xmlns:w10="urn:schemas-microsoft-com:office:word" xmlns:w="http://schemas.openxmlformats.org/wordprocessingml/2006/main" xmlns:w14="http://schemas.microsoft.com/office/word/2010/wordml" xmlns:w15="http://schemas.microsoft.com/office/word/2012/wordml" xmlns:w16se="http://schemas.microsoft.com/office/word/2015/wordml/symex" xmlns:wpg="http://schemas.microsoft.com/office/word/2010/wordprocessingGroup" xmlns:wpi="http://schemas.microsoft.com/office/word/2010/wordprocessingInk" xmlns:wne="http://schemas.microsoft.com/office/word/2006/wordml" xmlns:wps="http://schemas.microsoft.com/office/word/2010/wordprocessingShape" mc:Ignorable="w14 w15 w16se wp14">
   <w:abstractNum w:abstractNumId="0" w15:restartNumberingAfterBreak="0">
     <w:nsid w:val="02D857E0"/>
     <w:multiLevelType w:val="hybridMultilevel"/>
@@ -11139,7 +11171,7 @@
 </file>
 
 <file path=word/styles.xml><?xml version="1.0" encoding="utf-8"?>
-<w:styles xmlns:mc="http://schemas.openxmlformats.org/markup-compatibility/2006" xmlns:r="http://schemas.openxmlformats.org/officeDocument/2006/relationships" xmlns:w="http://schemas.openxmlformats.org/wordprocessingml/2006/main" xmlns:w14="http://schemas.microsoft.com/office/word/2010/wordml" xmlns:w15="http://schemas.microsoft.com/office/word/2012/wordml" mc:Ignorable="w14 w15">
+<w:styles xmlns:mc="http://schemas.openxmlformats.org/markup-compatibility/2006" xmlns:r="http://schemas.openxmlformats.org/officeDocument/2006/relationships" xmlns:w="http://schemas.openxmlformats.org/wordprocessingml/2006/main" xmlns:w14="http://schemas.microsoft.com/office/word/2010/wordml" xmlns:w15="http://schemas.microsoft.com/office/word/2012/wordml" xmlns:w16se="http://schemas.microsoft.com/office/word/2015/wordml/symex" mc:Ignorable="w14 w15 w16se">
   <w:docDefaults>
     <w:rPrDefault>
       <w:rPr>
@@ -11155,7 +11187,7 @@
       </w:pPr>
     </w:pPrDefault>
   </w:docDefaults>
-  <w:latentStyles w:defLockedState="0" w:defUIPriority="99" w:defSemiHidden="0" w:defUnhideWhenUsed="0" w:defQFormat="0" w:count="371">
+  <w:latentStyles w:defLockedState="0" w:defUIPriority="99" w:defSemiHidden="0" w:defUnhideWhenUsed="0" w:defQFormat="0" w:count="374">
     <w:lsdException w:name="Normal" w:uiPriority="0" w:qFormat="1"/>
     <w:lsdException w:name="heading 1" w:uiPriority="9" w:qFormat="1"/>
     <w:lsdException w:name="heading 2" w:semiHidden="1" w:uiPriority="9" w:unhideWhenUsed="1" w:qFormat="1"/>
@@ -11261,7 +11293,6 @@
     <w:lsdException w:name="HTML Sample" w:semiHidden="1" w:unhideWhenUsed="1"/>
     <w:lsdException w:name="HTML Typewriter" w:semiHidden="1" w:unhideWhenUsed="1"/>
     <w:lsdException w:name="HTML Variable" w:semiHidden="1" w:unhideWhenUsed="1"/>
-    <w:lsdException w:name="Normal Table" w:semiHidden="1" w:unhideWhenUsed="1"/>
     <w:lsdException w:name="annotation subject" w:semiHidden="1" w:unhideWhenUsed="1"/>
     <w:lsdException w:name="No List" w:semiHidden="1" w:unhideWhenUsed="1"/>
     <w:lsdException w:name="Outline List 1" w:semiHidden="1" w:unhideWhenUsed="1"/>
@@ -11306,7 +11337,6 @@
     <w:lsdException w:name="Table Professional" w:semiHidden="1" w:unhideWhenUsed="1"/>
     <w:lsdException w:name="Table Subtle 1" w:semiHidden="1" w:unhideWhenUsed="1"/>
     <w:lsdException w:name="Table Subtle 2" w:semiHidden="1" w:unhideWhenUsed="1"/>
-    <w:lsdException w:name="Table Web 1" w:semiHidden="1" w:unhideWhenUsed="1"/>
     <w:lsdException w:name="Table Web 2" w:semiHidden="1" w:unhideWhenUsed="1"/>
     <w:lsdException w:name="Table Web 3" w:semiHidden="1" w:unhideWhenUsed="1"/>
     <w:lsdException w:name="Balloon Text" w:semiHidden="1" w:unhideWhenUsed="1"/>
@@ -11527,6 +11557,9 @@
     <w:lsdException w:name="List Table 5 Dark Accent 6" w:uiPriority="50"/>
     <w:lsdException w:name="List Table 6 Colorful Accent 6" w:uiPriority="51"/>
     <w:lsdException w:name="List Table 7 Colorful Accent 6" w:uiPriority="52"/>
+    <w:lsdException w:name="Mention" w:semiHidden="1" w:unhideWhenUsed="1"/>
+    <w:lsdException w:name="Smart Hyperlink" w:semiHidden="1" w:unhideWhenUsed="1"/>
+    <w:lsdException w:name="Hashtag" w:semiHidden="1" w:unhideWhenUsed="1"/>
   </w:latentStyles>
   <w:style w:type="paragraph" w:default="1" w:styleId="Normal">
     <w:name w:val="Normal"/>
@@ -11857,7 +11890,7 @@
 </file>
 
 <file path=customXml/itemProps1.xml><?xml version="1.0" encoding="utf-8"?>
-<ds:datastoreItem xmlns:ds="http://schemas.openxmlformats.org/officeDocument/2006/customXml" ds:itemID="{F498F18F-5554-41FD-88BD-5882212E1692}">
+<ds:datastoreItem xmlns:ds="http://schemas.openxmlformats.org/officeDocument/2006/customXml" ds:itemID="{F65688ED-9F60-418D-8DA7-7EB1B01AD5D4}">
   <ds:schemaRefs>
     <ds:schemaRef ds:uri="http://schemas.openxmlformats.org/officeDocument/2006/bibliography"/>
   </ds:schemaRefs>

</xml_diff>